<commit_message>
Minor changes. Just moved some docs such as 'companies to learn from' into the folder. About to expand the the virtualassistant
</commit_message>
<xml_diff>
--- a/Design.docx
+++ b/Design.docx
@@ -5,28 +5,80 @@
     <w:p>
       <w:pPr>
         <w:rPr>
-          <w:lang w:val="en-US"/>
-        </w:rPr>
-      </w:pPr>
-      <w:r>
-        <w:rPr>
-          <w:lang w:val="en-US"/>
-        </w:rPr>
-        <w:t xml:space="preserve">How do we legitimize the professional space? Remove middlemen. But also how do we find a shared basis for people that care about seeing their </w:t>
-      </w:r>
-      <w:proofErr w:type="spellStart"/>
-      <w:r>
-        <w:rPr>
-          <w:lang w:val="en-US"/>
-        </w:rPr>
-        <w:t>favourite</w:t>
-      </w:r>
-      <w:proofErr w:type="spellEnd"/>
-      <w:r>
-        <w:rPr>
-          <w:lang w:val="en-US"/>
-        </w:rPr>
-        <w:t xml:space="preserve"> entertainers succeed.</w:t>
+          <w:b/>
+          <w:bCs/>
+          <w:sz w:val="32"/>
+          <w:szCs w:val="32"/>
+          <w:lang w:val="en-US"/>
+        </w:rPr>
+      </w:pPr>
+      <w:r>
+        <w:rPr>
+          <w:b/>
+          <w:bCs/>
+          <w:sz w:val="32"/>
+          <w:szCs w:val="32"/>
+          <w:lang w:val="en-US"/>
+        </w:rPr>
+        <w:t>MVP – don’t get too ambitious too quickly</w:t>
+      </w:r>
+    </w:p>
+    <w:p>
+      <w:pPr>
+        <w:rPr>
+          <w:lang w:val="en-US"/>
+        </w:rPr>
+      </w:pPr>
+      <w:r>
+        <w:rPr>
+          <w:lang w:val="en-US"/>
+        </w:rPr>
+        <w:t>A critical part of the design would be that as a contributor, you can get in on the action in a clear way that allows you to make money alongside the artist.</w:t>
+      </w:r>
+    </w:p>
+    <w:p>
+      <w:pPr>
+        <w:rPr>
+          <w:lang w:val="en-US"/>
+        </w:rPr>
+      </w:pPr>
+      <w:r>
+        <w:rPr>
+          <w:lang w:val="en-US"/>
+        </w:rPr>
+        <w:t>If it does get to that, there are clear advantages in getting advertising revenues through music stores</w:t>
+      </w:r>
+      <w:r>
+        <w:rPr>
+          <w:lang w:val="en-US"/>
+        </w:rPr>
+        <w:t xml:space="preserve"> selling instruments and equipment. There might also be an opportunity for events companies looking to recruit and move up the artist’s DMs.</w:t>
+      </w:r>
+    </w:p>
+    <w:p>
+      <w:pPr>
+        <w:rPr>
+          <w:lang w:val="en-US"/>
+        </w:rPr>
+      </w:pPr>
+      <w:r>
+        <w:rPr>
+          <w:lang w:val="en-US"/>
+        </w:rPr>
+        <w:t>The Spotify URI allows you to go directly to the song or artist in the app when sharing something, instead of going to the webpage first via HTTP.</w:t>
+      </w:r>
+    </w:p>
+    <w:p>
+      <w:pPr>
+        <w:rPr>
+          <w:lang w:val="en-US"/>
+        </w:rPr>
+      </w:pPr>
+      <w:r>
+        <w:rPr>
+          <w:lang w:val="en-US"/>
+        </w:rPr>
+        <w:t>How do we legitimize the professional space? Remove middlemen. But also how do we find a shared basis for people that care about seeing their favourite entertainers succeed.</w:t>
       </w:r>
     </w:p>
     <w:p>
@@ -95,6 +147,43 @@
         <w:rPr>
           <w:lang w:val="en-US"/>
         </w:rPr>
+        <w:t xml:space="preserve">The costing exercise should not be underestimated. The database hosting itself </w:t>
+      </w:r>
+      <w:r>
+        <w:rPr>
+          <w:lang w:val="en-US"/>
+        </w:rPr>
+        <w:t>is</w:t>
+      </w:r>
+      <w:r>
+        <w:rPr>
+          <w:lang w:val="en-US"/>
+        </w:rPr>
+        <w:t xml:space="preserve"> a massi</w:t>
+      </w:r>
+      <w:r>
+        <w:rPr>
+          <w:lang w:val="en-US"/>
+        </w:rPr>
+        <w:t>ve</w:t>
+      </w:r>
+      <w:r>
+        <w:rPr>
+          <w:lang w:val="en-US"/>
+        </w:rPr>
+        <w:t xml:space="preserve"> effort. If you want to save heaps of user data, you need sufficient space to keep it. This is all before the costs related to website hosting, hiring people, office building, lawyers, accountants, and other red tape. </w:t>
+      </w:r>
+    </w:p>
+    <w:p>
+      <w:pPr>
+        <w:rPr>
+          <w:lang w:val="en-US"/>
+        </w:rPr>
+      </w:pPr>
+      <w:r>
+        <w:rPr>
+          <w:lang w:val="en-US"/>
+        </w:rPr>
         <w:t xml:space="preserve">The platform should be intriguing enough to the artist as it is to the user and investors. Importantly form a </w:t>
       </w:r>
       <w:r>
@@ -133,7 +222,6 @@
         </w:rPr>
         <w:t xml:space="preserve"> steaming sites or on </w:t>
       </w:r>
-      <w:proofErr w:type="spellStart"/>
       <w:r>
         <w:rPr>
           <w:lang w:val="en-US"/>
@@ -144,14 +232,7 @@
         <w:rPr>
           <w:lang w:val="en-US"/>
         </w:rPr>
-        <w:t>atreon</w:t>
-      </w:r>
-      <w:proofErr w:type="spellEnd"/>
-      <w:r>
-        <w:rPr>
-          <w:lang w:val="en-US"/>
-        </w:rPr>
-        <w:t>, we are giving people the opportunity to</w:t>
+        <w:t>atreon, we are giving people the opportunity to</w:t>
       </w:r>
       <w:r>
         <w:rPr>
@@ -163,21 +244,7 @@
         <w:rPr>
           <w:lang w:val="en-US"/>
         </w:rPr>
-        <w:t xml:space="preserve"> with their </w:t>
-      </w:r>
-      <w:proofErr w:type="spellStart"/>
-      <w:r>
-        <w:rPr>
-          <w:lang w:val="en-US"/>
-        </w:rPr>
-        <w:t>favourite</w:t>
-      </w:r>
-      <w:proofErr w:type="spellEnd"/>
-      <w:r>
-        <w:rPr>
-          <w:lang w:val="en-US"/>
-        </w:rPr>
-        <w:t xml:space="preserve"> arti</w:t>
+        <w:t xml:space="preserve"> with their favourite arti</w:t>
       </w:r>
       <w:r>
         <w:rPr>
@@ -269,6 +336,62 @@
           <w:lang w:val="en-US"/>
         </w:rPr>
         <w:t>.</w:t>
+      </w:r>
+    </w:p>
+    <w:p>
+      <w:pPr>
+        <w:rPr>
+          <w:lang w:val="en-US"/>
+        </w:rPr>
+      </w:pPr>
+    </w:p>
+    <w:p>
+      <w:pPr>
+        <w:rPr>
+          <w:lang w:val="en-US"/>
+        </w:rPr>
+      </w:pPr>
+      <w:r>
+        <w:rPr>
+          <w:lang w:val="en-US"/>
+        </w:rPr>
+        <w:t>Questions?</w:t>
+      </w:r>
+    </w:p>
+    <w:p>
+      <w:pPr>
+        <w:pStyle w:val="ListParagraph"/>
+        <w:numPr>
+          <w:ilvl w:val="0"/>
+          <w:numId w:val="1"/>
+        </w:numPr>
+        <w:rPr>
+          <w:lang w:val="en-US"/>
+        </w:rPr>
+      </w:pPr>
+      <w:r>
+        <w:rPr>
+          <w:lang w:val="en-US"/>
+        </w:rPr>
+        <w:t>Is this simply SoundCloud combined with crowdfunding?</w:t>
+      </w:r>
+    </w:p>
+    <w:p>
+      <w:pPr>
+        <w:pStyle w:val="ListParagraph"/>
+        <w:numPr>
+          <w:ilvl w:val="0"/>
+          <w:numId w:val="1"/>
+        </w:numPr>
+        <w:rPr>
+          <w:lang w:val="en-US"/>
+        </w:rPr>
+      </w:pPr>
+      <w:r>
+        <w:rPr>
+          <w:lang w:val="en-US"/>
+        </w:rPr>
+        <w:t>How much sound theory do I need to understand? (rendering, sample rates, etc.,)</w:t>
       </w:r>
     </w:p>
     <w:sectPr>
@@ -279,6 +402,103 @@
     </w:sectPr>
   </w:body>
 </w:document>
+</file>
+
+<file path=word/numbering.xml><?xml version="1.0" encoding="utf-8"?>
+<w:numbering xmlns:wpc="http://schemas.microsoft.com/office/word/2010/wordprocessingCanvas" xmlns:cx="http://schemas.microsoft.com/office/drawing/2014/chartex" xmlns:cx1="http://schemas.microsoft.com/office/drawing/2015/9/8/chartex" xmlns:cx2="http://schemas.microsoft.com/office/drawing/2015/10/21/chartex" xmlns:cx3="http://schemas.microsoft.com/office/drawing/2016/5/9/chartex" xmlns:cx4="http://schemas.microsoft.com/office/drawing/2016/5/10/chartex" xmlns:cx5="http://schemas.microsoft.com/office/drawing/2016/5/11/chartex" xmlns:cx6="http://schemas.microsoft.com/office/drawing/2016/5/12/chartex" xmlns:cx7="http://schemas.microsoft.com/office/drawing/2016/5/13/chartex" xmlns:cx8="http://schemas.microsoft.com/office/drawing/2016/5/14/chartex" xmlns:mc="http://schemas.openxmlformats.org/markup-compatibility/2006" xmlns:aink="http://schemas.microsoft.com/office/drawing/2016/ink" xmlns:am3d="http://schemas.microsoft.com/office/drawing/2017/model3d" xmlns:o="urn:schemas-microsoft-com:office:office" xmlns:r="http://schemas.openxmlformats.org/officeDocument/2006/relationships" xmlns:m="http://schemas.openxmlformats.org/officeDocument/2006/math" xmlns:v="urn:schemas-microsoft-com:vml" xmlns:wp14="http://schemas.microsoft.com/office/word/2010/wordprocessingDrawing" xmlns:wp="http://schemas.openxmlformats.org/drawingml/2006/wordprocessingDrawing" xmlns:w10="urn:schemas-microsoft-com:office:word" xmlns:w="http://schemas.openxmlformats.org/wordprocessingml/2006/main" xmlns:w14="http://schemas.microsoft.com/office/word/2010/wordml" xmlns:w15="http://schemas.microsoft.com/office/word/2012/wordml" xmlns:w16cex="http://schemas.microsoft.com/office/word/2018/wordml/cex" xmlns:w16cid="http://schemas.microsoft.com/office/word/2016/wordml/cid" xmlns:w16="http://schemas.microsoft.com/office/word/2018/wordml" xmlns:w16sdtdh="http://schemas.microsoft.com/office/word/2020/wordml/sdtdatahash" xmlns:w16se="http://schemas.microsoft.com/office/word/2015/wordml/symex" xmlns:wpg="http://schemas.microsoft.com/office/word/2010/wordprocessingGroup" xmlns:wpi="http://schemas.microsoft.com/office/word/2010/wordprocessingInk" xmlns:wne="http://schemas.microsoft.com/office/word/2006/wordml" xmlns:wps="http://schemas.microsoft.com/office/word/2010/wordprocessingShape" mc:Ignorable="w14 w15 w16se w16cid w16 w16cex w16sdtdh wp14">
+  <w:abstractNum w:abstractNumId="0" w15:restartNumberingAfterBreak="0">
+    <w:nsid w:val="67FE586C"/>
+    <w:multiLevelType w:val="hybridMultilevel"/>
+    <w:tmpl w:val="DA7EAD14"/>
+    <w:lvl w:ilvl="0" w:tplc="1C09000F">
+      <w:start w:val="1"/>
+      <w:numFmt w:val="decimal"/>
+      <w:lvlText w:val="%1."/>
+      <w:lvlJc w:val="left"/>
+      <w:pPr>
+        <w:ind w:left="720" w:hanging="360"/>
+      </w:pPr>
+      <w:rPr>
+        <w:rFonts w:hint="default"/>
+      </w:rPr>
+    </w:lvl>
+    <w:lvl w:ilvl="1" w:tplc="1C090019" w:tentative="1">
+      <w:start w:val="1"/>
+      <w:numFmt w:val="lowerLetter"/>
+      <w:lvlText w:val="%2."/>
+      <w:lvlJc w:val="left"/>
+      <w:pPr>
+        <w:ind w:left="1440" w:hanging="360"/>
+      </w:pPr>
+    </w:lvl>
+    <w:lvl w:ilvl="2" w:tplc="1C09001B" w:tentative="1">
+      <w:start w:val="1"/>
+      <w:numFmt w:val="lowerRoman"/>
+      <w:lvlText w:val="%3."/>
+      <w:lvlJc w:val="right"/>
+      <w:pPr>
+        <w:ind w:left="2160" w:hanging="180"/>
+      </w:pPr>
+    </w:lvl>
+    <w:lvl w:ilvl="3" w:tplc="1C09000F" w:tentative="1">
+      <w:start w:val="1"/>
+      <w:numFmt w:val="decimal"/>
+      <w:lvlText w:val="%4."/>
+      <w:lvlJc w:val="left"/>
+      <w:pPr>
+        <w:ind w:left="2880" w:hanging="360"/>
+      </w:pPr>
+    </w:lvl>
+    <w:lvl w:ilvl="4" w:tplc="1C090019" w:tentative="1">
+      <w:start w:val="1"/>
+      <w:numFmt w:val="lowerLetter"/>
+      <w:lvlText w:val="%5."/>
+      <w:lvlJc w:val="left"/>
+      <w:pPr>
+        <w:ind w:left="3600" w:hanging="360"/>
+      </w:pPr>
+    </w:lvl>
+    <w:lvl w:ilvl="5" w:tplc="1C09001B" w:tentative="1">
+      <w:start w:val="1"/>
+      <w:numFmt w:val="lowerRoman"/>
+      <w:lvlText w:val="%6."/>
+      <w:lvlJc w:val="right"/>
+      <w:pPr>
+        <w:ind w:left="4320" w:hanging="180"/>
+      </w:pPr>
+    </w:lvl>
+    <w:lvl w:ilvl="6" w:tplc="1C09000F" w:tentative="1">
+      <w:start w:val="1"/>
+      <w:numFmt w:val="decimal"/>
+      <w:lvlText w:val="%7."/>
+      <w:lvlJc w:val="left"/>
+      <w:pPr>
+        <w:ind w:left="5040" w:hanging="360"/>
+      </w:pPr>
+    </w:lvl>
+    <w:lvl w:ilvl="7" w:tplc="1C090019" w:tentative="1">
+      <w:start w:val="1"/>
+      <w:numFmt w:val="lowerLetter"/>
+      <w:lvlText w:val="%8."/>
+      <w:lvlJc w:val="left"/>
+      <w:pPr>
+        <w:ind w:left="5760" w:hanging="360"/>
+      </w:pPr>
+    </w:lvl>
+    <w:lvl w:ilvl="8" w:tplc="1C09001B" w:tentative="1">
+      <w:start w:val="1"/>
+      <w:numFmt w:val="lowerRoman"/>
+      <w:lvlText w:val="%9."/>
+      <w:lvlJc w:val="right"/>
+      <w:pPr>
+        <w:ind w:left="6480" w:hanging="180"/>
+      </w:pPr>
+    </w:lvl>
+  </w:abstractNum>
+  <w:num w:numId="1">
+    <w:abstractNumId w:val="0"/>
+  </w:num>
+</w:numbering>
 </file>
 
 <file path=word/styles.xml><?xml version="1.0" encoding="utf-8"?>
@@ -707,6 +927,17 @@
     <w:semiHidden/>
     <w:unhideWhenUsed/>
   </w:style>
+  <w:style w:type="paragraph" w:styleId="ListParagraph">
+    <w:name w:val="List Paragraph"/>
+    <w:basedOn w:val="Normal"/>
+    <w:uiPriority w:val="34"/>
+    <w:qFormat/>
+    <w:rsid w:val="00951283"/>
+    <w:pPr>
+      <w:ind w:left="720"/>
+      <w:contextualSpacing/>
+    </w:pPr>
+  </w:style>
 </w:styles>
 </file>
 

</xml_diff>

<commit_message>
Started adding functionality to play music from the terminal/Python app
</commit_message>
<xml_diff>
--- a/Design.docx
+++ b/Design.docx
@@ -46,6 +46,19 @@
         <w:rPr>
           <w:lang w:val="en-US"/>
         </w:rPr>
+        <w:t xml:space="preserve">When someone listens to a song, can we have an automatic, background analysis of the artist and the song. All the relevant things someone would want to see as they listen to the song. Prepared for them almost instantaneously. </w:t>
+      </w:r>
+    </w:p>
+    <w:p>
+      <w:pPr>
+        <w:rPr>
+          <w:lang w:val="en-US"/>
+        </w:rPr>
+      </w:pPr>
+      <w:r>
+        <w:rPr>
+          <w:lang w:val="en-US"/>
+        </w:rPr>
         <w:t>If it does get to that, there are clear advantages in getting advertising revenues through music stores</w:t>
       </w:r>
       <w:r>
@@ -78,7 +91,21 @@
         <w:rPr>
           <w:lang w:val="en-US"/>
         </w:rPr>
-        <w:t>How do we legitimize the professional space? Remove middlemen. But also how do we find a shared basis for people that care about seeing their favourite entertainers succeed.</w:t>
+        <w:t xml:space="preserve">How do we legitimize the professional space? Remove middlemen. But also how do we find a shared basis for people that care about seeing their </w:t>
+      </w:r>
+      <w:proofErr w:type="spellStart"/>
+      <w:r>
+        <w:rPr>
+          <w:lang w:val="en-US"/>
+        </w:rPr>
+        <w:t>favourite</w:t>
+      </w:r>
+      <w:proofErr w:type="spellEnd"/>
+      <w:r>
+        <w:rPr>
+          <w:lang w:val="en-US"/>
+        </w:rPr>
+        <w:t xml:space="preserve"> entertainers succeed.</w:t>
       </w:r>
     </w:p>
     <w:p>
@@ -222,6 +249,7 @@
         </w:rPr>
         <w:t xml:space="preserve"> steaming sites or on </w:t>
       </w:r>
+      <w:proofErr w:type="spellStart"/>
       <w:r>
         <w:rPr>
           <w:lang w:val="en-US"/>
@@ -232,7 +260,14 @@
         <w:rPr>
           <w:lang w:val="en-US"/>
         </w:rPr>
-        <w:t>atreon, we are giving people the opportunity to</w:t>
+        <w:t>atreon</w:t>
+      </w:r>
+      <w:proofErr w:type="spellEnd"/>
+      <w:r>
+        <w:rPr>
+          <w:lang w:val="en-US"/>
+        </w:rPr>
+        <w:t>, we are giving people the opportunity to</w:t>
       </w:r>
       <w:r>
         <w:rPr>
@@ -244,7 +279,21 @@
         <w:rPr>
           <w:lang w:val="en-US"/>
         </w:rPr>
-        <w:t xml:space="preserve"> with their favourite arti</w:t>
+        <w:t xml:space="preserve"> with their </w:t>
+      </w:r>
+      <w:proofErr w:type="spellStart"/>
+      <w:r>
+        <w:rPr>
+          <w:lang w:val="en-US"/>
+        </w:rPr>
+        <w:t>favourite</w:t>
+      </w:r>
+      <w:proofErr w:type="spellEnd"/>
+      <w:r>
+        <w:rPr>
+          <w:lang w:val="en-US"/>
+        </w:rPr>
+        <w:t xml:space="preserve"> arti</w:t>
       </w:r>
       <w:r>
         <w:rPr>

</xml_diff>